<commit_message>
BUBBLE is OK (modified albedo)
</commit_message>
<xml_diff>
--- a/_0_docs/ValidationDraft.docx
+++ b/_0_docs/ValidationDraft.docx
@@ -7,6 +7,884 @@
         <w:pStyle w:val="Heading1"/>
       </w:pPr>
       <w:r>
+        <w:t>BUBBLE</w:t>
+      </w:r>
+      <w:r>
+        <w:t xml:space="preserve"> Ue1</w:t>
+      </w:r>
+    </w:p>
+    <w:p>
+      <w:pPr>
+        <w:pStyle w:val="Heading2"/>
+      </w:pPr>
+      <w:r>
+        <w:t>Key Features</w:t>
+      </w:r>
+    </w:p>
+    <w:tbl>
+      <w:tblPr>
+        <w:tblStyle w:val="TableGrid"/>
+        <w:tblW w:w="0" w:type="auto"/>
+        <w:tblLook w:val="04A0" w:firstRow="1" w:lastRow="0" w:firstColumn="1" w:lastColumn="0" w:noHBand="0" w:noVBand="1"/>
+      </w:tblPr>
+      <w:tblGrid>
+        <w:gridCol w:w="3116"/>
+        <w:gridCol w:w="3117"/>
+        <w:gridCol w:w="3117"/>
+      </w:tblGrid>
+      <w:tr>
+        <w:tc>
+          <w:tcPr>
+            <w:tcW w:w="3116" w:type="dxa"/>
+          </w:tcPr>
+          <w:p>
+            <w:pPr>
+              <w:rPr>
+                <w:lang w:eastAsia="en-US"/>
+              </w:rPr>
+            </w:pPr>
+            <w:r>
+              <w:rPr>
+                <w:lang w:eastAsia="en-US"/>
+              </w:rPr>
+              <w:t>Albedo/Solar Absorptance</w:t>
+            </w:r>
+          </w:p>
+        </w:tc>
+        <w:tc>
+          <w:tcPr>
+            <w:tcW w:w="3117" w:type="dxa"/>
+          </w:tcPr>
+          <w:p>
+            <w:pPr>
+              <w:rPr>
+                <w:lang w:eastAsia="en-US"/>
+              </w:rPr>
+            </w:pPr>
+            <w:r>
+              <w:rPr>
+                <w:lang w:eastAsia="en-US"/>
+              </w:rPr>
+              <w:t>TypeWall</w:t>
+            </w:r>
+          </w:p>
+        </w:tc>
+        <w:tc>
+          <w:tcPr>
+            <w:tcW w:w="3117" w:type="dxa"/>
+          </w:tcPr>
+          <w:p>
+            <w:pPr>
+              <w:rPr>
+                <w:lang w:eastAsia="en-US"/>
+              </w:rPr>
+            </w:pPr>
+            <w:r>
+              <w:rPr>
+                <w:lang w:eastAsia="en-US"/>
+              </w:rPr>
+              <w:t>TypeRoof</w:t>
+            </w:r>
+          </w:p>
+        </w:tc>
+      </w:tr>
+      <w:tr>
+        <w:tc>
+          <w:tcPr>
+            <w:tcW w:w="3116" w:type="dxa"/>
+          </w:tcPr>
+          <w:p>
+            <w:pPr>
+              <w:rPr>
+                <w:lang w:eastAsia="en-US"/>
+              </w:rPr>
+            </w:pPr>
+            <w:r>
+              <w:rPr>
+                <w:lang w:eastAsia="en-US"/>
+              </w:rPr>
+              <w:t>Only EP</w:t>
+            </w:r>
+          </w:p>
+        </w:tc>
+        <w:tc>
+          <w:tcPr>
+            <w:tcW w:w="3117" w:type="dxa"/>
+          </w:tcPr>
+          <w:p>
+            <w:pPr>
+              <w:rPr>
+                <w:lang w:eastAsia="en-US"/>
+              </w:rPr>
+            </w:pPr>
+            <w:r>
+              <w:rPr>
+                <w:lang w:eastAsia="en-US"/>
+              </w:rPr>
+              <w:t>Solar Absorptance = 0.5</w:t>
+            </w:r>
+          </w:p>
+        </w:tc>
+        <w:tc>
+          <w:tcPr>
+            <w:tcW w:w="3117" w:type="dxa"/>
+          </w:tcPr>
+          <w:p>
+            <w:pPr>
+              <w:rPr>
+                <w:lang w:eastAsia="en-US"/>
+              </w:rPr>
+            </w:pPr>
+            <w:r>
+              <w:rPr>
+                <w:lang w:eastAsia="en-US"/>
+              </w:rPr>
+              <w:t>Solar Absorptance = 0.5</w:t>
+            </w:r>
+          </w:p>
+        </w:tc>
+      </w:tr>
+      <w:tr>
+        <w:tc>
+          <w:tcPr>
+            <w:tcW w:w="3116" w:type="dxa"/>
+          </w:tcPr>
+          <w:p>
+            <w:pPr>
+              <w:rPr>
+                <w:lang w:eastAsia="en-US"/>
+              </w:rPr>
+            </w:pPr>
+            <w:r>
+              <w:rPr>
+                <w:lang w:eastAsia="en-US"/>
+              </w:rPr>
+              <w:t>Only VCWG</w:t>
+            </w:r>
+          </w:p>
+        </w:tc>
+        <w:tc>
+          <w:tcPr>
+            <w:tcW w:w="3117" w:type="dxa"/>
+          </w:tcPr>
+          <w:p>
+            <w:pPr>
+              <w:rPr>
+                <w:lang w:eastAsia="en-US"/>
+              </w:rPr>
+            </w:pPr>
+            <w:r>
+              <w:rPr>
+                <w:lang w:eastAsia="en-US"/>
+              </w:rPr>
+              <w:t>Albedo = 0.15</w:t>
+            </w:r>
+          </w:p>
+        </w:tc>
+        <w:tc>
+          <w:tcPr>
+            <w:tcW w:w="3117" w:type="dxa"/>
+          </w:tcPr>
+          <w:p>
+            <w:pPr>
+              <w:rPr>
+                <w:lang w:eastAsia="en-US"/>
+              </w:rPr>
+            </w:pPr>
+            <w:r>
+              <w:rPr>
+                <w:lang w:eastAsia="en-US"/>
+              </w:rPr>
+              <w:t>Albedo = 0.15</w:t>
+            </w:r>
+          </w:p>
+        </w:tc>
+      </w:tr>
+      <w:tr>
+        <w:tc>
+          <w:tcPr>
+            <w:tcW w:w="3116" w:type="dxa"/>
+          </w:tcPr>
+          <w:p>
+            <w:pPr>
+              <w:rPr>
+                <w:lang w:eastAsia="en-US"/>
+              </w:rPr>
+            </w:pPr>
+            <w:r>
+              <w:rPr>
+                <w:lang w:eastAsia="en-US"/>
+              </w:rPr>
+              <w:t>Bypass</w:t>
+            </w:r>
+          </w:p>
+        </w:tc>
+        <w:tc>
+          <w:tcPr>
+            <w:tcW w:w="3117" w:type="dxa"/>
+          </w:tcPr>
+          <w:p>
+            <w:pPr>
+              <w:rPr>
+                <w:lang w:eastAsia="en-US"/>
+              </w:rPr>
+            </w:pPr>
+            <w:r>
+              <w:rPr>
+                <w:lang w:eastAsia="en-US"/>
+              </w:rPr>
+              <w:t>[UWG]</w:t>
+            </w:r>
+            <w:r>
+              <w:rPr>
+                <w:lang w:eastAsia="en-US"/>
+              </w:rPr>
+              <w:t>Albedo = 0.15</w:t>
+            </w:r>
+          </w:p>
+          <w:p>
+            <w:pPr>
+              <w:rPr>
+                <w:lang w:eastAsia="en-US"/>
+              </w:rPr>
+            </w:pPr>
+            <w:r>
+              <w:rPr>
+                <w:lang w:eastAsia="en-US"/>
+              </w:rPr>
+              <w:t>[IDF]</w:t>
+            </w:r>
+            <w:r>
+              <w:rPr>
+                <w:lang w:eastAsia="en-US"/>
+              </w:rPr>
+              <w:t>Solar Absorptance = 0.5</w:t>
+            </w:r>
+          </w:p>
+        </w:tc>
+        <w:tc>
+          <w:tcPr>
+            <w:tcW w:w="3117" w:type="dxa"/>
+          </w:tcPr>
+          <w:p>
+            <w:pPr>
+              <w:rPr>
+                <w:lang w:eastAsia="en-US"/>
+              </w:rPr>
+            </w:pPr>
+            <w:r>
+              <w:rPr>
+                <w:lang w:eastAsia="en-US"/>
+              </w:rPr>
+              <w:t>[UWG]Albedo = 0.15</w:t>
+            </w:r>
+          </w:p>
+          <w:p>
+            <w:pPr>
+              <w:rPr>
+                <w:lang w:eastAsia="en-US"/>
+              </w:rPr>
+            </w:pPr>
+            <w:r>
+              <w:rPr>
+                <w:lang w:eastAsia="en-US"/>
+              </w:rPr>
+              <w:t>[IDF]Solar Absorptance = 0.5</w:t>
+            </w:r>
+          </w:p>
+        </w:tc>
+      </w:tr>
+    </w:tbl>
+    <w:p>
+      <w:pPr>
+        <w:rPr>
+          <w:lang w:eastAsia="en-US"/>
+        </w:rPr>
+      </w:pPr>
+    </w:p>
+    <w:p>
+      <w:pPr>
+        <w:pStyle w:val="Heading2"/>
+      </w:pPr>
+      <w:r>
+        <w:t>Performance</w:t>
+      </w:r>
+    </w:p>
+    <w:tbl>
+      <w:tblPr>
+        <w:tblStyle w:val="TableGrid"/>
+        <w:tblW w:w="0" w:type="auto"/>
+        <w:tblLook w:val="04A0" w:firstRow="1" w:lastRow="0" w:firstColumn="1" w:lastColumn="0" w:noHBand="0" w:noVBand="1"/>
+      </w:tblPr>
+      <w:tblGrid>
+        <w:gridCol w:w="2337"/>
+        <w:gridCol w:w="2337"/>
+        <w:gridCol w:w="2338"/>
+        <w:gridCol w:w="2338"/>
+      </w:tblGrid>
+      <w:tr>
+        <w:tc>
+          <w:tcPr>
+            <w:tcW w:w="2337" w:type="dxa"/>
+          </w:tcPr>
+          <w:p>
+            <w:pPr>
+              <w:rPr>
+                <w:lang w:eastAsia="en-US"/>
+              </w:rPr>
+            </w:pPr>
+            <w:r>
+              <w:rPr>
+                <w:lang w:eastAsia="en-US"/>
+              </w:rPr>
+              <w:t>CVRMSE (%)</w:t>
+            </w:r>
+          </w:p>
+        </w:tc>
+        <w:tc>
+          <w:tcPr>
+            <w:tcW w:w="2337" w:type="dxa"/>
+          </w:tcPr>
+          <w:p>
+            <w:pPr>
+              <w:rPr>
+                <w:lang w:eastAsia="en-US"/>
+              </w:rPr>
+            </w:pPr>
+            <w:r>
+              <w:rPr>
+                <w:lang w:eastAsia="en-US"/>
+              </w:rPr>
+              <w:t>OnlyEP</w:t>
+            </w:r>
+          </w:p>
+        </w:tc>
+        <w:tc>
+          <w:tcPr>
+            <w:tcW w:w="2338" w:type="dxa"/>
+          </w:tcPr>
+          <w:p>
+            <w:pPr>
+              <w:rPr>
+                <w:lang w:eastAsia="en-US"/>
+              </w:rPr>
+            </w:pPr>
+            <w:r>
+              <w:rPr>
+                <w:lang w:eastAsia="en-US"/>
+              </w:rPr>
+              <w:t>OnlyVCWG</w:t>
+            </w:r>
+          </w:p>
+        </w:tc>
+        <w:tc>
+          <w:tcPr>
+            <w:tcW w:w="2338" w:type="dxa"/>
+          </w:tcPr>
+          <w:p>
+            <w:pPr>
+              <w:rPr>
+                <w:lang w:eastAsia="en-US"/>
+              </w:rPr>
+            </w:pPr>
+            <w:r>
+              <w:rPr>
+                <w:lang w:eastAsia="en-US"/>
+              </w:rPr>
+              <w:t>Bypass</w:t>
+            </w:r>
+          </w:p>
+        </w:tc>
+      </w:tr>
+      <w:tr>
+        <w:tc>
+          <w:tcPr>
+            <w:tcW w:w="2337" w:type="dxa"/>
+          </w:tcPr>
+          <w:p>
+            <w:pPr>
+              <w:rPr>
+                <w:lang w:eastAsia="en-US"/>
+              </w:rPr>
+            </w:pPr>
+            <w:r>
+              <w:rPr>
+                <w:lang w:eastAsia="en-US"/>
+              </w:rPr>
+              <w:t>2.6m Direct</w:t>
+            </w:r>
+          </w:p>
+        </w:tc>
+        <w:tc>
+          <w:tcPr>
+            <w:tcW w:w="2337" w:type="dxa"/>
+          </w:tcPr>
+          <w:p>
+            <w:pPr>
+              <w:rPr>
+                <w:lang w:eastAsia="en-US"/>
+              </w:rPr>
+            </w:pPr>
+            <w:r>
+              <w:rPr>
+                <w:lang w:eastAsia="en-US"/>
+              </w:rPr>
+              <w:t>9.61</w:t>
+            </w:r>
+          </w:p>
+        </w:tc>
+        <w:tc>
+          <w:tcPr>
+            <w:tcW w:w="2338" w:type="dxa"/>
+          </w:tcPr>
+          <w:p>
+            <w:pPr>
+              <w:rPr>
+                <w:lang w:eastAsia="en-US"/>
+              </w:rPr>
+            </w:pPr>
+            <w:r>
+              <w:rPr>
+                <w:lang w:eastAsia="en-US"/>
+              </w:rPr>
+              <w:t>10.32</w:t>
+            </w:r>
+          </w:p>
+        </w:tc>
+        <w:tc>
+          <w:tcPr>
+            <w:tcW w:w="2338" w:type="dxa"/>
+          </w:tcPr>
+          <w:p>
+            <w:pPr>
+              <w:rPr>
+                <w:lang w:eastAsia="en-US"/>
+              </w:rPr>
+            </w:pPr>
+            <w:r>
+              <w:rPr>
+                <w:lang w:eastAsia="en-US"/>
+              </w:rPr>
+              <w:t>7.71</w:t>
+            </w:r>
+          </w:p>
+        </w:tc>
+      </w:tr>
+      <w:tr>
+        <w:tc>
+          <w:tcPr>
+            <w:tcW w:w="2337" w:type="dxa"/>
+          </w:tcPr>
+          <w:p>
+            <w:pPr>
+              <w:rPr>
+                <w:lang w:eastAsia="en-US"/>
+              </w:rPr>
+            </w:pPr>
+            <w:r>
+              <w:rPr>
+                <w:lang w:eastAsia="en-US"/>
+              </w:rPr>
+              <w:t>2.6m Real P0</w:t>
+            </w:r>
+          </w:p>
+        </w:tc>
+        <w:tc>
+          <w:tcPr>
+            <w:tcW w:w="2337" w:type="dxa"/>
+          </w:tcPr>
+          <w:p>
+            <w:pPr>
+              <w:rPr>
+                <w:lang w:eastAsia="en-US"/>
+              </w:rPr>
+            </w:pPr>
+          </w:p>
+        </w:tc>
+        <w:tc>
+          <w:tcPr>
+            <w:tcW w:w="2338" w:type="dxa"/>
+          </w:tcPr>
+          <w:p>
+            <w:pPr>
+              <w:rPr>
+                <w:lang w:eastAsia="en-US"/>
+              </w:rPr>
+            </w:pPr>
+            <w:r>
+              <w:rPr>
+                <w:lang w:eastAsia="en-US"/>
+              </w:rPr>
+              <w:t>9.71</w:t>
+            </w:r>
+          </w:p>
+        </w:tc>
+        <w:tc>
+          <w:tcPr>
+            <w:tcW w:w="2338" w:type="dxa"/>
+          </w:tcPr>
+          <w:p>
+            <w:pPr>
+              <w:rPr>
+                <w:lang w:eastAsia="en-US"/>
+              </w:rPr>
+            </w:pPr>
+            <w:r>
+              <w:rPr>
+                <w:lang w:eastAsia="en-US"/>
+              </w:rPr>
+              <w:t>9.45</w:t>
+            </w:r>
+          </w:p>
+        </w:tc>
+      </w:tr>
+      <w:tr>
+        <w:tc>
+          <w:tcPr>
+            <w:tcW w:w="2337" w:type="dxa"/>
+          </w:tcPr>
+          <w:p>
+            <w:pPr>
+              <w:rPr>
+                <w:lang w:eastAsia="en-US"/>
+              </w:rPr>
+            </w:pPr>
+            <w:r>
+              <w:rPr>
+                <w:lang w:eastAsia="en-US"/>
+              </w:rPr>
+              <w:t>2.6m Real EPW</w:t>
+            </w:r>
+          </w:p>
+        </w:tc>
+        <w:tc>
+          <w:tcPr>
+            <w:tcW w:w="2337" w:type="dxa"/>
+          </w:tcPr>
+          <w:p>
+            <w:pPr>
+              <w:rPr>
+                <w:lang w:eastAsia="en-US"/>
+              </w:rPr>
+            </w:pPr>
+          </w:p>
+        </w:tc>
+        <w:tc>
+          <w:tcPr>
+            <w:tcW w:w="2338" w:type="dxa"/>
+          </w:tcPr>
+          <w:p>
+            <w:pPr>
+              <w:rPr>
+                <w:lang w:eastAsia="en-US"/>
+              </w:rPr>
+            </w:pPr>
+            <w:r>
+              <w:rPr>
+                <w:lang w:eastAsia="en-US"/>
+              </w:rPr>
+              <w:t>10.02</w:t>
+            </w:r>
+          </w:p>
+        </w:tc>
+        <w:tc>
+          <w:tcPr>
+            <w:tcW w:w="2338" w:type="dxa"/>
+          </w:tcPr>
+          <w:p>
+            <w:pPr>
+              <w:rPr>
+                <w:lang w:eastAsia="en-US"/>
+              </w:rPr>
+            </w:pPr>
+            <w:r>
+              <w:rPr>
+                <w:lang w:eastAsia="en-US"/>
+              </w:rPr>
+              <w:t>7.49</w:t>
+            </w:r>
+          </w:p>
+        </w:tc>
+      </w:tr>
+      <w:tr>
+        <w:tc>
+          <w:tcPr>
+            <w:tcW w:w="2337" w:type="dxa"/>
+          </w:tcPr>
+          <w:p>
+            <w:pPr>
+              <w:rPr>
+                <w:lang w:eastAsia="en-US"/>
+              </w:rPr>
+            </w:pPr>
+            <w:r>
+              <w:rPr>
+                <w:lang w:eastAsia="en-US"/>
+              </w:rPr>
+              <w:t>13.9m Direct</w:t>
+            </w:r>
+          </w:p>
+        </w:tc>
+        <w:tc>
+          <w:tcPr>
+            <w:tcW w:w="2337" w:type="dxa"/>
+          </w:tcPr>
+          <w:p>
+            <w:pPr>
+              <w:rPr>
+                <w:lang w:eastAsia="en-US"/>
+              </w:rPr>
+            </w:pPr>
+            <w:r>
+              <w:rPr>
+                <w:lang w:eastAsia="en-US"/>
+              </w:rPr>
+              <w:t>9.61</w:t>
+            </w:r>
+          </w:p>
+        </w:tc>
+        <w:tc>
+          <w:tcPr>
+            <w:tcW w:w="2338" w:type="dxa"/>
+          </w:tcPr>
+          <w:p>
+            <w:pPr>
+              <w:rPr>
+                <w:lang w:eastAsia="en-US"/>
+              </w:rPr>
+            </w:pPr>
+            <w:r>
+              <w:rPr>
+                <w:lang w:eastAsia="en-US"/>
+              </w:rPr>
+              <w:t>11.43</w:t>
+            </w:r>
+          </w:p>
+        </w:tc>
+        <w:tc>
+          <w:tcPr>
+            <w:tcW w:w="2338" w:type="dxa"/>
+          </w:tcPr>
+          <w:p>
+            <w:pPr>
+              <w:rPr>
+                <w:lang w:eastAsia="en-US"/>
+              </w:rPr>
+            </w:pPr>
+            <w:r>
+              <w:rPr>
+                <w:lang w:eastAsia="en-US"/>
+              </w:rPr>
+              <w:t>7.68</w:t>
+            </w:r>
+          </w:p>
+        </w:tc>
+      </w:tr>
+      <w:tr>
+        <w:tc>
+          <w:tcPr>
+            <w:tcW w:w="2337" w:type="dxa"/>
+          </w:tcPr>
+          <w:p>
+            <w:pPr>
+              <w:rPr>
+                <w:lang w:eastAsia="en-US"/>
+              </w:rPr>
+            </w:pPr>
+            <w:r>
+              <w:rPr>
+                <w:lang w:eastAsia="en-US"/>
+              </w:rPr>
+              <w:t>13.9m Real P0</w:t>
+            </w:r>
+          </w:p>
+        </w:tc>
+        <w:tc>
+          <w:tcPr>
+            <w:tcW w:w="2337" w:type="dxa"/>
+          </w:tcPr>
+          <w:p>
+            <w:pPr>
+              <w:rPr>
+                <w:lang w:eastAsia="en-US"/>
+              </w:rPr>
+            </w:pPr>
+          </w:p>
+        </w:tc>
+        <w:tc>
+          <w:tcPr>
+            <w:tcW w:w="2338" w:type="dxa"/>
+          </w:tcPr>
+          <w:p>
+            <w:pPr>
+              <w:rPr>
+                <w:lang w:eastAsia="en-US"/>
+              </w:rPr>
+            </w:pPr>
+            <w:r>
+              <w:rPr>
+                <w:lang w:eastAsia="en-US"/>
+              </w:rPr>
+              <w:t>12.22</w:t>
+            </w:r>
+          </w:p>
+        </w:tc>
+        <w:tc>
+          <w:tcPr>
+            <w:tcW w:w="2338" w:type="dxa"/>
+          </w:tcPr>
+          <w:p>
+            <w:pPr>
+              <w:rPr>
+                <w:lang w:eastAsia="en-US"/>
+              </w:rPr>
+            </w:pPr>
+            <w:r>
+              <w:rPr>
+                <w:lang w:eastAsia="en-US"/>
+              </w:rPr>
+              <w:t>11.19</w:t>
+            </w:r>
+          </w:p>
+        </w:tc>
+      </w:tr>
+      <w:tr>
+        <w:tc>
+          <w:tcPr>
+            <w:tcW w:w="2337" w:type="dxa"/>
+          </w:tcPr>
+          <w:p>
+            <w:pPr>
+              <w:rPr>
+                <w:lang w:eastAsia="en-US"/>
+              </w:rPr>
+            </w:pPr>
+            <w:r>
+              <w:rPr>
+                <w:lang w:eastAsia="en-US"/>
+              </w:rPr>
+              <w:t>13.9m Real EPW</w:t>
+            </w:r>
+          </w:p>
+        </w:tc>
+        <w:tc>
+          <w:tcPr>
+            <w:tcW w:w="2337" w:type="dxa"/>
+          </w:tcPr>
+          <w:p>
+            <w:pPr>
+              <w:rPr>
+                <w:lang w:eastAsia="en-US"/>
+              </w:rPr>
+            </w:pPr>
+          </w:p>
+        </w:tc>
+        <w:tc>
+          <w:tcPr>
+            <w:tcW w:w="2338" w:type="dxa"/>
+          </w:tcPr>
+          <w:p>
+            <w:pPr>
+              <w:rPr>
+                <w:lang w:eastAsia="en-US"/>
+              </w:rPr>
+            </w:pPr>
+            <w:r>
+              <w:rPr>
+                <w:lang w:eastAsia="en-US"/>
+              </w:rPr>
+              <w:t>11.06</w:t>
+            </w:r>
+          </w:p>
+        </w:tc>
+        <w:tc>
+          <w:tcPr>
+            <w:tcW w:w="2338" w:type="dxa"/>
+          </w:tcPr>
+          <w:p>
+            <w:pPr>
+              <w:rPr>
+                <w:lang w:eastAsia="en-US"/>
+              </w:rPr>
+            </w:pPr>
+            <w:r>
+              <w:rPr>
+                <w:lang w:eastAsia="en-US"/>
+              </w:rPr>
+              <w:t>7.56</w:t>
+            </w:r>
+          </w:p>
+        </w:tc>
+      </w:tr>
+    </w:tbl>
+    <w:p>
+      <w:pPr>
+        <w:rPr>
+          <w:lang w:eastAsia="en-US"/>
+        </w:rPr>
+      </w:pPr>
+    </w:p>
+    <w:p>
+      <w:pPr>
+        <w:rPr>
+          <w:lang w:eastAsia="en-US"/>
+        </w:rPr>
+      </w:pPr>
+      <w:r>
+        <w:rPr>
+          <w:noProof/>
+          <w:lang w:eastAsia="en-US"/>
+        </w:rPr>
+        <w:lastRenderedPageBreak/>
+        <w:drawing>
+          <wp:inline distT="0" distB="0" distL="0" distR="0" wp14:anchorId="4DB54A2B" wp14:editId="79B9BE2B">
+            <wp:extent cx="4968240" cy="8229600"/>
+            <wp:effectExtent l="0" t="0" r="3810" b="0"/>
+            <wp:docPr id="2" name="Picture 2" descr="Chart, histogram&#10;&#10;Description automatically generated"/>
+            <wp:cNvGraphicFramePr>
+              <a:graphicFrameLocks xmlns:a="http://schemas.openxmlformats.org/drawingml/2006/main" noChangeAspect="1"/>
+            </wp:cNvGraphicFramePr>
+            <a:graphic xmlns:a="http://schemas.openxmlformats.org/drawingml/2006/main">
+              <a:graphicData uri="http://schemas.openxmlformats.org/drawingml/2006/picture">
+                <pic:pic xmlns:pic="http://schemas.openxmlformats.org/drawingml/2006/picture">
+                  <pic:nvPicPr>
+                    <pic:cNvPr id="2" name="Picture 2" descr="Chart, histogram&#10;&#10;Description automatically generated"/>
+                    <pic:cNvPicPr/>
+                  </pic:nvPicPr>
+                  <pic:blipFill>
+                    <a:blip r:embed="rId4">
+                      <a:extLst>
+                        <a:ext uri="{28A0092B-C50C-407E-A947-70E740481C1C}">
+                          <a14:useLocalDpi xmlns:a14="http://schemas.microsoft.com/office/drawing/2010/main" val="0"/>
+                        </a:ext>
+                      </a:extLst>
+                    </a:blip>
+                    <a:stretch>
+                      <a:fillRect/>
+                    </a:stretch>
+                  </pic:blipFill>
+                  <pic:spPr>
+                    <a:xfrm>
+                      <a:off x="0" y="0"/>
+                      <a:ext cx="4968240" cy="8229600"/>
+                    </a:xfrm>
+                    <a:prstGeom prst="rect">
+                      <a:avLst/>
+                    </a:prstGeom>
+                  </pic:spPr>
+                </pic:pic>
+              </a:graphicData>
+            </a:graphic>
+          </wp:inline>
+        </w:drawing>
+      </w:r>
+    </w:p>
+    <w:p>
+      <w:pPr>
+        <w:pStyle w:val="Heading1"/>
+      </w:pPr>
+      <w:r>
+        <w:lastRenderedPageBreak/>
         <w:t>CAPITOUL</w:t>
       </w:r>
     </w:p>
@@ -15,7 +893,7 @@
         <w:pStyle w:val="Heading2"/>
       </w:pPr>
       <w:r>
-        <w:t>Configuration</w:t>
+        <w:t>Key Features</w:t>
       </w:r>
     </w:p>
     <w:tbl>
@@ -740,7 +1618,20 @@
         <w:rPr>
           <w:lang w:eastAsia="en-US"/>
         </w:rPr>
-        <w:t>20m, direct: [ 6.29 17.59 16.91]</w:t>
+        <w:t xml:space="preserve">20m, direct: [ 6.29 17.59 </w:t>
+      </w:r>
+      <w:r>
+        <w:rPr>
+          <w:highlight w:val="yellow"/>
+          <w:lang w:eastAsia="en-US"/>
+        </w:rPr>
+        <w:t>16.91</w:t>
+      </w:r>
+      <w:r>
+        <w:rPr>
+          <w:lang w:eastAsia="en-US"/>
+        </w:rPr>
+        <w:t>]</w:t>
       </w:r>
     </w:p>
     <w:p>
@@ -767,7 +1658,20 @@
         <w:rPr>
           <w:lang w:eastAsia="en-US"/>
         </w:rPr>
-        <w:t xml:space="preserve"> 18.02 17.42]</w:t>
+        <w:t xml:space="preserve"> 18.02 </w:t>
+      </w:r>
+      <w:r>
+        <w:rPr>
+          <w:highlight w:val="yellow"/>
+          <w:lang w:eastAsia="en-US"/>
+        </w:rPr>
+        <w:t>17.42</w:t>
+      </w:r>
+      <w:r>
+        <w:rPr>
+          <w:lang w:eastAsia="en-US"/>
+        </w:rPr>
+        <w:t>]</w:t>
       </w:r>
     </w:p>
     <w:p>
@@ -794,7 +1698,20 @@
         <w:rPr>
           <w:lang w:eastAsia="en-US"/>
         </w:rPr>
-        <w:t xml:space="preserve"> 19.05 18.65]</w:t>
+        <w:t xml:space="preserve"> 19.05 </w:t>
+      </w:r>
+      <w:r>
+        <w:rPr>
+          <w:highlight w:val="yellow"/>
+          <w:lang w:eastAsia="en-US"/>
+        </w:rPr>
+        <w:t>18.65</w:t>
+      </w:r>
+      <w:r>
+        <w:rPr>
+          <w:lang w:eastAsia="en-US"/>
+        </w:rPr>
+        <w:t>]</w:t>
       </w:r>
     </w:p>
     <w:p>
@@ -832,7 +1749,7 @@
                     <pic:cNvPicPr/>
                   </pic:nvPicPr>
                   <pic:blipFill>
-                    <a:blip r:embed="rId4">
+                    <a:blip r:embed="rId5">
                       <a:extLst>
                         <a:ext uri="{28A0092B-C50C-407E-A947-70E740481C1C}">
                           <a14:useLocalDpi xmlns:a14="http://schemas.microsoft.com/office/drawing/2010/main" val="0"/>
@@ -876,6 +1793,19 @@
     </w:p>
     <w:p>
       <w:pPr>
+        <w:rPr>
+          <w:lang w:eastAsia="en-US"/>
+        </w:rPr>
+      </w:pPr>
+      <w:r>
+        <w:rPr>
+          <w:lang w:eastAsia="en-US"/>
+        </w:rPr>
+        <w:t>Key Features</w:t>
+      </w:r>
+    </w:p>
+    <w:p>
+      <w:pPr>
         <w:pStyle w:val="Heading2"/>
       </w:pPr>
       <w:r>
@@ -932,7 +1862,20 @@
         <w:rPr>
           <w:lang w:eastAsia="en-US"/>
         </w:rPr>
-        <w:t>1.2m, real_p0: [ nan 9.48 9.27]</w:t>
+        <w:t xml:space="preserve">1.2m, real_p0: [ nan 9.48 </w:t>
+      </w:r>
+      <w:r>
+        <w:rPr>
+          <w:highlight w:val="yellow"/>
+          <w:lang w:eastAsia="en-US"/>
+        </w:rPr>
+        <w:t>9.27</w:t>
+      </w:r>
+      <w:r>
+        <w:rPr>
+          <w:lang w:eastAsia="en-US"/>
+        </w:rPr>
+        <w:t>]</w:t>
       </w:r>
     </w:p>
     <w:p>
@@ -1036,7 +1979,7 @@
                     <pic:cNvPicPr/>
                   </pic:nvPicPr>
                   <pic:blipFill>
-                    <a:blip r:embed="rId5">
+                    <a:blip r:embed="rId6">
                       <a:extLst>
                         <a:ext uri="{28A0092B-C50C-407E-A947-70E740481C1C}">
                           <a14:useLocalDpi xmlns:a14="http://schemas.microsoft.com/office/drawing/2010/main" val="0"/>

</xml_diff>

<commit_message>
checking the albedo impact on the EnergyPlus
</commit_message>
<xml_diff>
--- a/_0_docs/ValidationDraft.docx
+++ b/_0_docs/ValidationDraft.docx
@@ -2,6 +2,14 @@
 <file path=word/document.xml><?xml version="1.0" encoding="utf-8"?>
 <w:document xmlns:wpc="http://schemas.microsoft.com/office/word/2010/wordprocessingCanvas" xmlns:cx="http://schemas.microsoft.com/office/drawing/2014/chartex" xmlns:cx1="http://schemas.microsoft.com/office/drawing/2015/9/8/chartex" xmlns:cx2="http://schemas.microsoft.com/office/drawing/2015/10/21/chartex" xmlns:cx3="http://schemas.microsoft.com/office/drawing/2016/5/9/chartex" xmlns:cx4="http://schemas.microsoft.com/office/drawing/2016/5/10/chartex" xmlns:cx5="http://schemas.microsoft.com/office/drawing/2016/5/11/chartex" xmlns:cx6="http://schemas.microsoft.com/office/drawing/2016/5/12/chartex" xmlns:cx7="http://schemas.microsoft.com/office/drawing/2016/5/13/chartex" xmlns:cx8="http://schemas.microsoft.com/office/drawing/2016/5/14/chartex" xmlns:mc="http://schemas.openxmlformats.org/markup-compatibility/2006" xmlns:aink="http://schemas.microsoft.com/office/drawing/2016/ink" xmlns:am3d="http://schemas.microsoft.com/office/drawing/2017/model3d" xmlns:o="urn:schemas-microsoft-com:office:office" xmlns:oel="http://schemas.microsoft.com/office/2019/extlst" xmlns:r="http://schemas.openxmlformats.org/officeDocument/2006/relationships" xmlns:m="http://schemas.openxmlformats.org/officeDocument/2006/math" xmlns:v="urn:schemas-microsoft-com:vml" xmlns:wp14="http://schemas.microsoft.com/office/word/2010/wordprocessingDrawing" xmlns:wp="http://schemas.openxmlformats.org/drawingml/2006/wordprocessingDrawing" xmlns:w10="urn:schemas-microsoft-com:office:word" xmlns:w="http://schemas.openxmlformats.org/wordprocessingml/2006/main" xmlns:w14="http://schemas.microsoft.com/office/word/2010/wordml" xmlns:w15="http://schemas.microsoft.com/office/word/2012/wordml" xmlns:w16cex="http://schemas.microsoft.com/office/word/2018/wordml/cex" xmlns:w16cid="http://schemas.microsoft.com/office/word/2016/wordml/cid" xmlns:w16="http://schemas.microsoft.com/office/word/2018/wordml" xmlns:w16sdtdh="http://schemas.microsoft.com/office/word/2020/wordml/sdtdatahash" xmlns:w16se="http://schemas.microsoft.com/office/word/2015/wordml/symex" xmlns:wpg="http://schemas.microsoft.com/office/word/2010/wordprocessingGroup" xmlns:wpi="http://schemas.microsoft.com/office/word/2010/wordprocessingInk" xmlns:wne="http://schemas.microsoft.com/office/word/2006/wordml" xmlns:wps="http://schemas.microsoft.com/office/word/2010/wordprocessingShape" mc:Ignorable="w14 w15 w16se w16cid w16 w16cex w16sdtdh wp14">
   <w:body>
+    <w:p>
+      <w:pPr>
+        <w:pStyle w:val="Heading1"/>
+      </w:pPr>
+      <w:r>
+        <w:t>Redo (Albedo for only EP different(can you see a difference) )</w:t>
+      </w:r>
+    </w:p>
     <w:p>
       <w:pPr>
         <w:pStyle w:val="Heading1"/>
@@ -233,32 +241,20 @@
               <w:rPr>
                 <w:lang w:eastAsia="en-US"/>
               </w:rPr>
-              <w:t>[UWG]</w:t>
-            </w:r>
-            <w:r>
-              <w:rPr>
-                <w:lang w:eastAsia="en-US"/>
-              </w:rPr>
-              <w:t>Albedo = 0.15</w:t>
-            </w:r>
-          </w:p>
-          <w:p>
-            <w:pPr>
-              <w:rPr>
-                <w:lang w:eastAsia="en-US"/>
-              </w:rPr>
-            </w:pPr>
-            <w:r>
-              <w:rPr>
-                <w:lang w:eastAsia="en-US"/>
-              </w:rPr>
-              <w:t>[IDF]</w:t>
-            </w:r>
-            <w:r>
-              <w:rPr>
-                <w:lang w:eastAsia="en-US"/>
-              </w:rPr>
-              <w:t>Solar Absorptance = 0.5</w:t>
+              <w:t>[UWG]Albedo = 0.15</w:t>
+            </w:r>
+          </w:p>
+          <w:p>
+            <w:pPr>
+              <w:rPr>
+                <w:lang w:eastAsia="en-US"/>
+              </w:rPr>
+            </w:pPr>
+            <w:r>
+              <w:rPr>
+                <w:lang w:eastAsia="en-US"/>
+              </w:rPr>
+              <w:t>[IDF]Solar Absorptance = 0.5</w:t>
             </w:r>
           </w:p>
         </w:tc>
@@ -463,6 +459,7 @@
             </w:pPr>
             <w:r>
               <w:rPr>
+                <w:highlight w:val="yellow"/>
                 <w:lang w:eastAsia="en-US"/>
               </w:rPr>
               <w:t>7.71</w:t>
@@ -531,6 +528,7 @@
             </w:pPr>
             <w:r>
               <w:rPr>
+                <w:highlight w:val="yellow"/>
                 <w:lang w:eastAsia="en-US"/>
               </w:rPr>
               <w:t>9.45</w:t>
@@ -599,6 +597,7 @@
             </w:pPr>
             <w:r>
               <w:rPr>
+                <w:highlight w:val="yellow"/>
                 <w:lang w:eastAsia="en-US"/>
               </w:rPr>
               <w:t>7.49</w:t>
@@ -673,6 +672,7 @@
             </w:pPr>
             <w:r>
               <w:rPr>
+                <w:highlight w:val="yellow"/>
                 <w:lang w:eastAsia="en-US"/>
               </w:rPr>
               <w:t>7.68</w:t>
@@ -741,6 +741,7 @@
             </w:pPr>
             <w:r>
               <w:rPr>
+                <w:highlight w:val="yellow"/>
                 <w:lang w:eastAsia="en-US"/>
               </w:rPr>
               <w:t>11.19</w:t>
@@ -809,6 +810,7 @@
             </w:pPr>
             <w:r>
               <w:rPr>
+                <w:highlight w:val="yellow"/>
                 <w:lang w:eastAsia="en-US"/>
               </w:rPr>
               <w:t>7.56</w:t>

</xml_diff>

<commit_message>
something wrong with epw cleaning
</commit_message>
<xml_diff>
--- a/_0_docs/ValidationDraft.docx
+++ b/_0_docs/ValidationDraft.docx
@@ -69,12 +69,14 @@
                 <w:lang w:eastAsia="en-US"/>
               </w:rPr>
             </w:pPr>
+            <w:proofErr w:type="spellStart"/>
             <w:r>
               <w:rPr>
                 <w:lang w:eastAsia="en-US"/>
               </w:rPr>
               <w:t>TypeWall</w:t>
             </w:r>
+            <w:proofErr w:type="spellEnd"/>
           </w:p>
         </w:tc>
         <w:tc>
@@ -87,12 +89,14 @@
                 <w:lang w:eastAsia="en-US"/>
               </w:rPr>
             </w:pPr>
+            <w:proofErr w:type="spellStart"/>
             <w:r>
               <w:rPr>
                 <w:lang w:eastAsia="en-US"/>
               </w:rPr>
               <w:t>TypeRoof</w:t>
             </w:r>
+            <w:proofErr w:type="spellEnd"/>
           </w:p>
         </w:tc>
       </w:tr>
@@ -347,12 +351,14 @@
                 <w:lang w:eastAsia="en-US"/>
               </w:rPr>
             </w:pPr>
+            <w:proofErr w:type="spellStart"/>
             <w:r>
               <w:rPr>
                 <w:lang w:eastAsia="en-US"/>
               </w:rPr>
               <w:t>OnlyEP</w:t>
             </w:r>
+            <w:proofErr w:type="spellEnd"/>
           </w:p>
         </w:tc>
         <w:tc>
@@ -365,12 +371,14 @@
                 <w:lang w:eastAsia="en-US"/>
               </w:rPr>
             </w:pPr>
+            <w:proofErr w:type="spellStart"/>
             <w:r>
               <w:rPr>
                 <w:lang w:eastAsia="en-US"/>
               </w:rPr>
               <w:t>OnlyVCWG</w:t>
             </w:r>
+            <w:proofErr w:type="spellEnd"/>
           </w:p>
         </w:tc>
         <w:tc>
@@ -932,12 +940,14 @@
                 <w:lang w:eastAsia="en-US"/>
               </w:rPr>
             </w:pPr>
+            <w:proofErr w:type="spellStart"/>
             <w:r>
               <w:rPr>
                 <w:lang w:eastAsia="en-US"/>
               </w:rPr>
               <w:t>TypeWall</w:t>
             </w:r>
+            <w:proofErr w:type="spellEnd"/>
           </w:p>
         </w:tc>
         <w:tc>
@@ -950,12 +960,14 @@
                 <w:lang w:eastAsia="en-US"/>
               </w:rPr>
             </w:pPr>
+            <w:proofErr w:type="spellStart"/>
             <w:r>
               <w:rPr>
                 <w:lang w:eastAsia="en-US"/>
               </w:rPr>
               <w:t>TypeRoof</w:t>
             </w:r>
+            <w:proofErr w:type="spellEnd"/>
           </w:p>
         </w:tc>
       </w:tr>
@@ -970,12 +982,14 @@
                 <w:lang w:eastAsia="en-US"/>
               </w:rPr>
             </w:pPr>
+            <w:proofErr w:type="spellStart"/>
             <w:r>
               <w:rPr>
                 <w:lang w:eastAsia="en-US"/>
               </w:rPr>
               <w:t>OnlyVCWG</w:t>
             </w:r>
+            <w:proofErr w:type="spellEnd"/>
           </w:p>
         </w:tc>
         <w:tc>
@@ -988,12 +1002,14 @@
                 <w:lang w:eastAsia="en-US"/>
               </w:rPr>
             </w:pPr>
+            <w:proofErr w:type="spellStart"/>
             <w:r>
               <w:rPr>
                 <w:lang w:eastAsia="en-US"/>
               </w:rPr>
               <w:t>SteelFrame</w:t>
             </w:r>
+            <w:proofErr w:type="spellEnd"/>
           </w:p>
           <w:p>
             <w:pPr>
@@ -1245,7 +1261,35 @@
         <w:rPr>
           <w:lang w:eastAsia="en-US"/>
         </w:rPr>
-        <w:t>CVRMSE (%), (OnlyEP, OnlyVCWG, Bypass)</w:t>
+        <w:t>CVRMSE (%), (</w:t>
+      </w:r>
+      <w:proofErr w:type="spellStart"/>
+      <w:r>
+        <w:rPr>
+          <w:lang w:eastAsia="en-US"/>
+        </w:rPr>
+        <w:t>OnlyEP</w:t>
+      </w:r>
+      <w:proofErr w:type="spellEnd"/>
+      <w:r>
+        <w:rPr>
+          <w:lang w:eastAsia="en-US"/>
+        </w:rPr>
+        <w:t xml:space="preserve">, </w:t>
+      </w:r>
+      <w:proofErr w:type="spellStart"/>
+      <w:r>
+        <w:rPr>
+          <w:lang w:eastAsia="en-US"/>
+        </w:rPr>
+        <w:t>OnlyVCWG</w:t>
+      </w:r>
+      <w:proofErr w:type="spellEnd"/>
+      <w:r>
+        <w:rPr>
+          <w:lang w:eastAsia="en-US"/>
+        </w:rPr>
+        <w:t>, Bypass)</w:t>
       </w:r>
     </w:p>
     <w:p>
@@ -1298,7 +1342,21 @@
         <w:rPr>
           <w:lang w:eastAsia="en-US"/>
         </w:rPr>
-        <w:t xml:space="preserve">2m, real_epw: </w:t>
+        <w:t xml:space="preserve">2m, </w:t>
+      </w:r>
+      <w:proofErr w:type="spellStart"/>
+      <w:r>
+        <w:rPr>
+          <w:lang w:eastAsia="en-US"/>
+        </w:rPr>
+        <w:t>real_epw</w:t>
+      </w:r>
+      <w:proofErr w:type="spellEnd"/>
+      <w:r>
+        <w:rPr>
+          <w:lang w:eastAsia="en-US"/>
+        </w:rPr>
+        <w:t xml:space="preserve">: </w:t>
       </w:r>
       <w:proofErr w:type="gramStart"/>
       <w:r>
@@ -1325,8 +1383,17 @@
           <w:highlight w:val="yellow"/>
           <w:lang w:eastAsia="en-US"/>
         </w:rPr>
-        <w:t>[12-31 24:00] Patm</w:t>
-      </w:r>
+        <w:t xml:space="preserve">[12-31 24:00] </w:t>
+      </w:r>
+      <w:proofErr w:type="spellStart"/>
+      <w:r>
+        <w:rPr>
+          <w:highlight w:val="yellow"/>
+          <w:lang w:eastAsia="en-US"/>
+        </w:rPr>
+        <w:t>Patm</w:t>
+      </w:r>
+      <w:proofErr w:type="spellEnd"/>
     </w:p>
     <w:p>
       <w:pPr>
@@ -1378,7 +1445,21 @@
         <w:rPr>
           <w:lang w:eastAsia="en-US"/>
         </w:rPr>
-        <w:t xml:space="preserve">6m, real_epw: </w:t>
+        <w:t xml:space="preserve">6m, </w:t>
+      </w:r>
+      <w:proofErr w:type="spellStart"/>
+      <w:r>
+        <w:rPr>
+          <w:lang w:eastAsia="en-US"/>
+        </w:rPr>
+        <w:t>real_epw</w:t>
+      </w:r>
+      <w:proofErr w:type="spellEnd"/>
+      <w:r>
+        <w:rPr>
+          <w:lang w:eastAsia="en-US"/>
+        </w:rPr>
+        <w:t xml:space="preserve">: </w:t>
       </w:r>
       <w:proofErr w:type="gramStart"/>
       <w:r>
@@ -1445,7 +1526,21 @@
         <w:rPr>
           <w:lang w:eastAsia="en-US"/>
         </w:rPr>
-        <w:t xml:space="preserve">20m, real_epw: </w:t>
+        <w:t xml:space="preserve">20m, </w:t>
+      </w:r>
+      <w:proofErr w:type="spellStart"/>
+      <w:r>
+        <w:rPr>
+          <w:lang w:eastAsia="en-US"/>
+        </w:rPr>
+        <w:t>real_epw</w:t>
+      </w:r>
+      <w:proofErr w:type="spellEnd"/>
+      <w:r>
+        <w:rPr>
+          <w:lang w:eastAsia="en-US"/>
+        </w:rPr>
+        <w:t xml:space="preserve">: </w:t>
       </w:r>
       <w:proofErr w:type="gramStart"/>
       <w:r>
@@ -1519,7 +1614,21 @@
         <w:rPr>
           <w:lang w:eastAsia="en-US"/>
         </w:rPr>
-        <w:t xml:space="preserve">2m, real_epw: </w:t>
+        <w:t xml:space="preserve">2m, </w:t>
+      </w:r>
+      <w:proofErr w:type="spellStart"/>
+      <w:r>
+        <w:rPr>
+          <w:lang w:eastAsia="en-US"/>
+        </w:rPr>
+        <w:t>real_epw</w:t>
+      </w:r>
+      <w:proofErr w:type="spellEnd"/>
+      <w:r>
+        <w:rPr>
+          <w:lang w:eastAsia="en-US"/>
+        </w:rPr>
+        <w:t xml:space="preserve">: </w:t>
       </w:r>
       <w:proofErr w:type="gramStart"/>
       <w:r>
@@ -1540,7 +1649,23 @@
           <w:highlight w:val="yellow"/>
           <w:lang w:eastAsia="en-US"/>
         </w:rPr>
-        <w:t>[Real time Patm]</w:t>
+        <w:t xml:space="preserve">[Real time </w:t>
+      </w:r>
+      <w:proofErr w:type="spellStart"/>
+      <w:r>
+        <w:rPr>
+          <w:highlight w:val="yellow"/>
+          <w:lang w:eastAsia="en-US"/>
+        </w:rPr>
+        <w:t>Patm</w:t>
+      </w:r>
+      <w:proofErr w:type="spellEnd"/>
+      <w:r>
+        <w:rPr>
+          <w:highlight w:val="yellow"/>
+          <w:lang w:eastAsia="en-US"/>
+        </w:rPr>
+        <w:t>]</w:t>
       </w:r>
     </w:p>
     <w:p>
@@ -1593,7 +1718,21 @@
         <w:rPr>
           <w:lang w:eastAsia="en-US"/>
         </w:rPr>
-        <w:t xml:space="preserve">6m, real_epw: </w:t>
+        <w:t xml:space="preserve">6m, </w:t>
+      </w:r>
+      <w:proofErr w:type="spellStart"/>
+      <w:r>
+        <w:rPr>
+          <w:lang w:eastAsia="en-US"/>
+        </w:rPr>
+        <w:t>real_epw</w:t>
+      </w:r>
+      <w:proofErr w:type="spellEnd"/>
+      <w:r>
+        <w:rPr>
+          <w:lang w:eastAsia="en-US"/>
+        </w:rPr>
+        <w:t xml:space="preserve">: </w:t>
       </w:r>
       <w:proofErr w:type="gramStart"/>
       <w:r>
@@ -1686,7 +1825,21 @@
         <w:rPr>
           <w:lang w:eastAsia="en-US"/>
         </w:rPr>
-        <w:t xml:space="preserve">20m, real_epw: </w:t>
+        <w:t xml:space="preserve">20m, </w:t>
+      </w:r>
+      <w:proofErr w:type="spellStart"/>
+      <w:r>
+        <w:rPr>
+          <w:lang w:eastAsia="en-US"/>
+        </w:rPr>
+        <w:t>real_epw</w:t>
+      </w:r>
+      <w:proofErr w:type="spellEnd"/>
+      <w:r>
+        <w:rPr>
+          <w:lang w:eastAsia="en-US"/>
+        </w:rPr>
+        <w:t xml:space="preserve">: </w:t>
       </w:r>
       <w:proofErr w:type="gramStart"/>
       <w:r>
@@ -1790,8 +1943,16 @@
           <w:lang w:eastAsia="en-US"/>
         </w:rPr>
         <w:lastRenderedPageBreak/>
-        <w:t>Vancouver TopForcing</w:t>
-      </w:r>
+        <w:t xml:space="preserve">Vancouver </w:t>
+      </w:r>
+      <w:proofErr w:type="spellStart"/>
+      <w:r>
+        <w:rPr>
+          <w:lang w:eastAsia="en-US"/>
+        </w:rPr>
+        <w:t>TopForcing</w:t>
+      </w:r>
+      <w:proofErr w:type="spellEnd"/>
     </w:p>
     <w:p>
       <w:pPr>
@@ -1824,7 +1985,35 @@
         <w:rPr>
           <w:lang w:eastAsia="en-US"/>
         </w:rPr>
-        <w:t>CVRMSE (%), (OnlyEP, OnlyVCWG, Bypass)</w:t>
+        <w:t>CVRMSE (%), (</w:t>
+      </w:r>
+      <w:proofErr w:type="spellStart"/>
+      <w:r>
+        <w:rPr>
+          <w:lang w:eastAsia="en-US"/>
+        </w:rPr>
+        <w:t>OnlyEP</w:t>
+      </w:r>
+      <w:proofErr w:type="spellEnd"/>
+      <w:r>
+        <w:rPr>
+          <w:lang w:eastAsia="en-US"/>
+        </w:rPr>
+        <w:t xml:space="preserve">, </w:t>
+      </w:r>
+      <w:proofErr w:type="spellStart"/>
+      <w:r>
+        <w:rPr>
+          <w:lang w:eastAsia="en-US"/>
+        </w:rPr>
+        <w:t>OnlyVCWG</w:t>
+      </w:r>
+      <w:proofErr w:type="spellEnd"/>
+      <w:r>
+        <w:rPr>
+          <w:lang w:eastAsia="en-US"/>
+        </w:rPr>
+        <w:t>, Bypass)</w:t>
       </w:r>
     </w:p>
     <w:p>
@@ -1890,7 +2079,21 @@
         <w:rPr>
           <w:lang w:eastAsia="en-US"/>
         </w:rPr>
-        <w:t>1.2m, real_epw: [ nan 9.24 9.48]</w:t>
+        <w:t xml:space="preserve">1.2m, </w:t>
+      </w:r>
+      <w:proofErr w:type="spellStart"/>
+      <w:r>
+        <w:rPr>
+          <w:lang w:eastAsia="en-US"/>
+        </w:rPr>
+        <w:t>real_epw</w:t>
+      </w:r>
+      <w:proofErr w:type="spellEnd"/>
+      <w:r>
+        <w:rPr>
+          <w:lang w:eastAsia="en-US"/>
+        </w:rPr>
+        <w:t>: [ nan 9.24 9.48]</w:t>
       </w:r>
     </w:p>
     <w:p>
@@ -1943,8 +2146,273 @@
         <w:rPr>
           <w:lang w:eastAsia="en-US"/>
         </w:rPr>
-        <w:t>26m, real_epw: [ nan 7.38 7.38]</w:t>
-      </w:r>
+        <w:t xml:space="preserve">26m, </w:t>
+      </w:r>
+      <w:proofErr w:type="spellStart"/>
+      <w:r>
+        <w:rPr>
+          <w:lang w:eastAsia="en-US"/>
+        </w:rPr>
+        <w:t>real_epw</w:t>
+      </w:r>
+      <w:proofErr w:type="spellEnd"/>
+      <w:r>
+        <w:rPr>
+          <w:lang w:eastAsia="en-US"/>
+        </w:rPr>
+        <w:t>: [ nan 7.38 7.38]</w:t>
+      </w:r>
+    </w:p>
+    <w:p>
+      <w:pPr>
+        <w:rPr>
+          <w:lang w:eastAsia="en-US"/>
+        </w:rPr>
+      </w:pPr>
+    </w:p>
+    <w:p>
+      <w:pPr>
+        <w:pStyle w:val="Heading2"/>
+      </w:pPr>
+      <w:r>
+        <w:t xml:space="preserve">Vancouver </w:t>
+      </w:r>
+      <w:proofErr w:type="spellStart"/>
+      <w:r>
+        <w:t>RuralModel</w:t>
+      </w:r>
+      <w:proofErr w:type="spellEnd"/>
+    </w:p>
+    <w:p>
+      <w:pPr>
+        <w:rPr>
+          <w:lang w:eastAsia="en-US"/>
+        </w:rPr>
+      </w:pPr>
+    </w:p>
+    <w:p>
+      <w:pPr>
+        <w:pStyle w:val="Heading3"/>
+        <w:rPr>
+          <w:lang w:eastAsia="en-US"/>
+        </w:rPr>
+      </w:pPr>
+      <w:r>
+        <w:rPr>
+          <w:lang w:eastAsia="en-US"/>
+        </w:rPr>
+        <w:t>Performance</w:t>
+      </w:r>
+    </w:p>
+    <w:p>
+      <w:pPr>
+        <w:rPr>
+          <w:lang w:eastAsia="en-US"/>
+        </w:rPr>
+      </w:pPr>
+      <w:r>
+        <w:rPr>
+          <w:lang w:eastAsia="en-US"/>
+        </w:rPr>
+        <w:t>CVRMSE (%), (</w:t>
+      </w:r>
+      <w:proofErr w:type="spellStart"/>
+      <w:r>
+        <w:rPr>
+          <w:lang w:eastAsia="en-US"/>
+        </w:rPr>
+        <w:t>OnlyEP</w:t>
+      </w:r>
+      <w:proofErr w:type="spellEnd"/>
+      <w:r>
+        <w:rPr>
+          <w:lang w:eastAsia="en-US"/>
+        </w:rPr>
+        <w:t xml:space="preserve">, </w:t>
+      </w:r>
+      <w:proofErr w:type="spellStart"/>
+      <w:r>
+        <w:rPr>
+          <w:lang w:eastAsia="en-US"/>
+        </w:rPr>
+        <w:t>OnlyVCWG</w:t>
+      </w:r>
+      <w:proofErr w:type="spellEnd"/>
+      <w:r>
+        <w:rPr>
+          <w:lang w:eastAsia="en-US"/>
+        </w:rPr>
+        <w:t>, Bypass)</w:t>
+      </w:r>
+    </w:p>
+    <w:p>
+      <w:pPr>
+        <w:rPr>
+          <w:lang w:eastAsia="en-US"/>
+        </w:rPr>
+      </w:pPr>
+      <w:r>
+        <w:rPr>
+          <w:lang w:eastAsia="en-US"/>
+        </w:rPr>
+        <w:t>1.2m, direct: [30.94 31.11 28.88]</w:t>
+      </w:r>
+    </w:p>
+    <w:p>
+      <w:pPr>
+        <w:rPr>
+          <w:lang w:eastAsia="en-US"/>
+        </w:rPr>
+      </w:pPr>
+      <w:r>
+        <w:rPr>
+          <w:lang w:eastAsia="en-US"/>
+        </w:rPr>
+        <w:t xml:space="preserve">1.2m, real_p0: </w:t>
+      </w:r>
+      <w:proofErr w:type="gramStart"/>
+      <w:r>
+        <w:rPr>
+          <w:lang w:eastAsia="en-US"/>
+        </w:rPr>
+        <w:t>[  nan</w:t>
+      </w:r>
+      <w:proofErr w:type="gramEnd"/>
+      <w:r>
+        <w:rPr>
+          <w:lang w:eastAsia="en-US"/>
+        </w:rPr>
+        <w:t xml:space="preserve"> 33.45 31.81]</w:t>
+      </w:r>
+    </w:p>
+    <w:p>
+      <w:pPr>
+        <w:rPr>
+          <w:lang w:eastAsia="en-US"/>
+        </w:rPr>
+      </w:pPr>
+      <w:r>
+        <w:rPr>
+          <w:lang w:eastAsia="en-US"/>
+        </w:rPr>
+        <w:t xml:space="preserve">1.2m, </w:t>
+      </w:r>
+      <w:proofErr w:type="spellStart"/>
+      <w:r>
+        <w:rPr>
+          <w:lang w:eastAsia="en-US"/>
+        </w:rPr>
+        <w:t>real_epw</w:t>
+      </w:r>
+      <w:proofErr w:type="spellEnd"/>
+      <w:r>
+        <w:rPr>
+          <w:lang w:eastAsia="en-US"/>
+        </w:rPr>
+        <w:t xml:space="preserve">: </w:t>
+      </w:r>
+      <w:proofErr w:type="gramStart"/>
+      <w:r>
+        <w:rPr>
+          <w:lang w:eastAsia="en-US"/>
+        </w:rPr>
+        <w:t>[  nan</w:t>
+      </w:r>
+      <w:proofErr w:type="gramEnd"/>
+      <w:r>
+        <w:rPr>
+          <w:lang w:eastAsia="en-US"/>
+        </w:rPr>
+        <w:t xml:space="preserve"> 31.13 28.8 ]</w:t>
+      </w:r>
+    </w:p>
+    <w:p>
+      <w:pPr>
+        <w:rPr>
+          <w:lang w:eastAsia="en-US"/>
+        </w:rPr>
+      </w:pPr>
+      <w:r>
+        <w:rPr>
+          <w:lang w:eastAsia="en-US"/>
+        </w:rPr>
+        <w:t>26m, direct: [30.94 36.77 36.77]</w:t>
+      </w:r>
+    </w:p>
+    <w:p>
+      <w:pPr>
+        <w:rPr>
+          <w:lang w:eastAsia="en-US"/>
+        </w:rPr>
+      </w:pPr>
+      <w:r>
+        <w:rPr>
+          <w:lang w:eastAsia="en-US"/>
+        </w:rPr>
+        <w:t xml:space="preserve">26m, real_p0: </w:t>
+      </w:r>
+      <w:proofErr w:type="gramStart"/>
+      <w:r>
+        <w:rPr>
+          <w:lang w:eastAsia="en-US"/>
+        </w:rPr>
+        <w:t>[  nan</w:t>
+      </w:r>
+      <w:proofErr w:type="gramEnd"/>
+      <w:r>
+        <w:rPr>
+          <w:lang w:eastAsia="en-US"/>
+        </w:rPr>
+        <w:t xml:space="preserve"> 37.46 37.46]</w:t>
+      </w:r>
+    </w:p>
+    <w:p>
+      <w:pPr>
+        <w:rPr>
+          <w:lang w:eastAsia="en-US"/>
+        </w:rPr>
+      </w:pPr>
+      <w:r>
+        <w:rPr>
+          <w:lang w:eastAsia="en-US"/>
+        </w:rPr>
+        <w:t xml:space="preserve">26m, </w:t>
+      </w:r>
+      <w:proofErr w:type="spellStart"/>
+      <w:r>
+        <w:rPr>
+          <w:lang w:eastAsia="en-US"/>
+        </w:rPr>
+        <w:t>real_epw</w:t>
+      </w:r>
+      <w:proofErr w:type="spellEnd"/>
+      <w:r>
+        <w:rPr>
+          <w:lang w:eastAsia="en-US"/>
+        </w:rPr>
+        <w:t xml:space="preserve">: </w:t>
+      </w:r>
+      <w:proofErr w:type="gramStart"/>
+      <w:r>
+        <w:rPr>
+          <w:lang w:eastAsia="en-US"/>
+        </w:rPr>
+        <w:t>[  nan</w:t>
+      </w:r>
+      <w:proofErr w:type="gramEnd"/>
+      <w:r>
+        <w:rPr>
+          <w:lang w:eastAsia="en-US"/>
+        </w:rPr>
+        <w:t xml:space="preserve"> 37.01 37.01]</w:t>
+      </w:r>
+    </w:p>
+    <w:p>
+      <w:pPr>
+        <w:rPr>
+          <w:lang w:eastAsia="en-US"/>
+        </w:rPr>
+      </w:pPr>
     </w:p>
     <w:p>
       <w:pPr>

</xml_diff>